<commit_message>
fixed report layout for Scraper
</commit_message>
<xml_diff>
--- a/documents/Scraper Documentation.docx
+++ b/documents/Scraper Documentation.docx
@@ -1,49 +1,49 @@
 
 <file path=word/document.xml><?xml version="1.0" encoding="utf-8"?>
-<w:document xmlns:wpc="http://schemas.microsoft.com/office/word/2010/wordprocessingCanvas" xmlns:cx="http://schemas.microsoft.com/office/drawing/2014/chartex" xmlns:cx1="http://schemas.microsoft.com/office/drawing/2015/9/8/chartex" xmlns:cx2="http://schemas.microsoft.com/office/drawing/2015/10/21/chartex" xmlns:cx3="http://schemas.microsoft.com/office/drawing/2016/5/9/chartex" xmlns:cx4="http://schemas.microsoft.com/office/drawing/2016/5/10/chartex" xmlns:cx5="http://schemas.microsoft.com/office/drawing/2016/5/11/chartex" xmlns:cx6="http://schemas.microsoft.com/office/drawing/2016/5/12/chartex" xmlns:cx7="http://schemas.microsoft.com/office/drawing/2016/5/13/chartex" xmlns:cx8="http://schemas.microsoft.com/office/drawing/2016/5/14/chartex" xmlns:mc="http://schemas.openxmlformats.org/markup-compatibility/2006" xmlns:aink="http://schemas.microsoft.com/office/drawing/2016/ink" xmlns:am3d="http://schemas.microsoft.com/office/drawing/2017/model3d" xmlns:o="urn:schemas-microsoft-com:office:office" xmlns:r="http://schemas.openxmlformats.org/officeDocument/2006/relationships" xmlns:m="http://schemas.openxmlformats.org/officeDocument/2006/math" xmlns:v="urn:schemas-microsoft-com:vml" xmlns:wp14="http://schemas.microsoft.com/office/word/2010/wordprocessingDrawing" xmlns:wp="http://schemas.openxmlformats.org/drawingml/2006/wordprocessingDrawing" xmlns:w10="urn:schemas-microsoft-com:office:word" xmlns:w="http://schemas.openxmlformats.org/wordprocessingml/2006/main" xmlns:w14="http://schemas.microsoft.com/office/word/2010/wordml" xmlns:w15="http://schemas.microsoft.com/office/word/2012/wordml" xmlns:w16cid="http://schemas.microsoft.com/office/word/2016/wordml/cid" xmlns:w16se="http://schemas.microsoft.com/office/word/2015/wordml/symex" xmlns:wpg="http://schemas.microsoft.com/office/word/2010/wordprocessingGroup" xmlns:wpi="http://schemas.microsoft.com/office/word/2010/wordprocessingInk" xmlns:wne="http://schemas.microsoft.com/office/word/2006/wordml" xmlns:wps="http://schemas.microsoft.com/office/word/2010/wordprocessingShape" mc:Ignorable="w14 w15 w16se w16cid wp14">
+<w:document xmlns:wpc="http://schemas.microsoft.com/office/word/2010/wordprocessingCanvas" xmlns:cx="http://schemas.microsoft.com/office/drawing/2014/chartex" xmlns:cx1="http://schemas.microsoft.com/office/drawing/2015/9/8/chartex" xmlns:mc="http://schemas.openxmlformats.org/markup-compatibility/2006" xmlns:o="urn:schemas-microsoft-com:office:office" xmlns:r="http://schemas.openxmlformats.org/officeDocument/2006/relationships" xmlns:m="http://schemas.openxmlformats.org/officeDocument/2006/math" xmlns:v="urn:schemas-microsoft-com:vml" xmlns:wp14="http://schemas.microsoft.com/office/word/2010/wordprocessingDrawing" xmlns:wp="http://schemas.openxmlformats.org/drawingml/2006/wordprocessingDrawing" xmlns:w10="urn:schemas-microsoft-com:office:word" xmlns:w="http://schemas.openxmlformats.org/wordprocessingml/2006/main" xmlns:w14="http://schemas.microsoft.com/office/word/2010/wordml" xmlns:w15="http://schemas.microsoft.com/office/word/2012/wordml" xmlns:w16se="http://schemas.microsoft.com/office/word/2015/wordml/symex" xmlns:wpg="http://schemas.microsoft.com/office/word/2010/wordprocessingGroup" xmlns:wpi="http://schemas.microsoft.com/office/word/2010/wordprocessingInk" xmlns:wne="http://schemas.microsoft.com/office/word/2006/wordml" xmlns:wps="http://schemas.microsoft.com/office/word/2010/wordprocessingShape" mc:Ignorable="w14 w15 w16se wp14">
   <w:body>
     <w:p>
       <w:pPr>
-        <w:keepNext/>
-        <w:keepLines/>
-        <w:spacing w:before="240" w:after="0"/>
-        <w:outlineLvl w:val="0"/>
-        <w:rPr>
-          <w:rFonts w:ascii="Calibri Light" w:eastAsia="Times New Roman" w:hAnsi="Calibri Light" w:cs="Times New Roman"/>
-          <w:color w:val="2E74B5"/>
-          <w:sz w:val="32"/>
-          <w:szCs w:val="32"/>
-          <w:lang w:val="en-US"/>
-        </w:rPr>
-      </w:pPr>
-      <w:bookmarkStart w:id="0" w:name="_GoBack"/>
-      <w:bookmarkEnd w:id="0"/>
-      <w:r>
-        <w:rPr>
-          <w:rFonts w:ascii="Calibri Light" w:eastAsia="Times New Roman" w:hAnsi="Calibri Light" w:cs="Times New Roman"/>
-          <w:color w:val="2E74B5"/>
-          <w:sz w:val="32"/>
-          <w:szCs w:val="32"/>
-          <w:lang w:val="en-US"/>
-        </w:rPr>
-        <w:t xml:space="preserve">The </w:t>
-      </w:r>
-      <w:r>
-        <w:rPr>
-          <w:rFonts w:ascii="Calibri Light" w:eastAsia="Times New Roman" w:hAnsi="Calibri Light" w:cs="Times New Roman"/>
-          <w:color w:val="2E74B5"/>
-          <w:sz w:val="32"/>
-          <w:szCs w:val="32"/>
+        <w:pStyle w:val="Titolo1"/>
+        <w:rPr>
+          <w:rFonts w:eastAsia="Times New Roman"/>
+          <w:lang w:val="en-US"/>
+        </w:rPr>
+      </w:pPr>
+      <w:r>
+        <w:rPr>
+          <w:rFonts w:eastAsia="Times New Roman"/>
+          <w:lang w:val="en-US"/>
+        </w:rPr>
+        <w:t>Scraping</w:t>
+      </w:r>
+    </w:p>
+    <w:p>
+      <w:pPr>
+        <w:rPr>
+          <w:lang w:val="en-US"/>
+        </w:rPr>
+      </w:pPr>
+    </w:p>
+    <w:p>
+      <w:pPr>
+        <w:pStyle w:val="Titolo2"/>
+        <w:rPr>
+          <w:rFonts w:eastAsia="Times New Roman"/>
+          <w:sz w:val="26"/>
+          <w:lang w:val="en-US"/>
+        </w:rPr>
+      </w:pPr>
+      <w:r>
+        <w:rPr>
+          <w:rFonts w:eastAsia="Times New Roman"/>
           <w:lang w:val="en-US"/>
         </w:rPr>
         <w:t>S</w:t>
       </w:r>
       <w:r>
         <w:rPr>
-          <w:rFonts w:ascii="Calibri Light" w:eastAsia="Times New Roman" w:hAnsi="Calibri Light" w:cs="Times New Roman"/>
-          <w:color w:val="2E74B5"/>
-          <w:sz w:val="32"/>
-          <w:szCs w:val="32"/>
+          <w:rFonts w:eastAsia="Times New Roman"/>
           <w:lang w:val="en-US"/>
         </w:rPr>
         <w:t>craper class:</w:t>
@@ -51,6 +51,9 @@
     </w:p>
     <w:p>
       <w:pPr>
+        <w:spacing w:line="276" w:lineRule="auto"/>
+        <w:ind w:firstLine="708"/>
+        <w:jc w:val="both"/>
         <w:rPr>
           <w:lang w:val="en-US"/>
         </w:rPr>
@@ -109,13 +112,43 @@
         <w:rPr>
           <w:lang w:val="en-US"/>
         </w:rPr>
-        <w:t xml:space="preserve">for the purpose of start a new scraping session. Our aim is to create first and then update a Database that store the information about the article published from the major Italian newspaper web-site (la Repubblica, </w:t>
+        <w:t xml:space="preserve">for the purpose of start a new scraping session. </w:t>
+      </w:r>
+    </w:p>
+    <w:p>
+      <w:pPr>
+        <w:spacing w:line="276" w:lineRule="auto"/>
+        <w:ind w:firstLine="708"/>
+        <w:jc w:val="both"/>
+        <w:rPr>
+          <w:lang w:val="en-US"/>
+        </w:rPr>
+      </w:pPr>
+      <w:r>
+        <w:rPr>
+          <w:lang w:val="en-US"/>
+        </w:rPr>
+        <w:t xml:space="preserve">Our aim is to create first and then update a Database that store the information about the article published from the major Italian newspaper web-site (la </w:t>
       </w:r>
       <w:proofErr w:type="spellStart"/>
       <w:r>
         <w:rPr>
           <w:lang w:val="en-US"/>
         </w:rPr>
+        <w:t>Repubblica</w:t>
+      </w:r>
+      <w:proofErr w:type="spellEnd"/>
+      <w:r>
+        <w:rPr>
+          <w:lang w:val="en-US"/>
+        </w:rPr>
+        <w:t xml:space="preserve">, </w:t>
+      </w:r>
+      <w:proofErr w:type="spellStart"/>
+      <w:r>
+        <w:rPr>
+          <w:lang w:val="en-US"/>
+        </w:rPr>
         <w:t>il</w:t>
       </w:r>
       <w:proofErr w:type="spellEnd"/>
@@ -123,7 +156,27 @@
         <w:rPr>
           <w:lang w:val="en-US"/>
         </w:rPr>
-        <w:t xml:space="preserve"> Corriere, Sky TG 24 and ANSA even if </w:t>
+        <w:t xml:space="preserve"> </w:t>
+      </w:r>
+      <w:proofErr w:type="spellStart"/>
+      <w:r>
+        <w:rPr>
+          <w:lang w:val="en-US"/>
+        </w:rPr>
+        <w:t>Corriere</w:t>
+      </w:r>
+      <w:proofErr w:type="spellEnd"/>
+      <w:r>
+        <w:rPr>
+          <w:lang w:val="en-US"/>
+        </w:rPr>
+        <w:t xml:space="preserve">, Sky TG 24 and ANSA, </w:t>
+      </w:r>
+      <w:r>
+        <w:rPr>
+          <w:lang w:val="en-US"/>
+        </w:rPr>
+        <w:t xml:space="preserve">even if </w:t>
       </w:r>
       <w:r>
         <w:rPr>
@@ -141,7 +194,45 @@
         <w:rPr>
           <w:lang w:val="en-US"/>
         </w:rPr>
-        <w:t xml:space="preserve">order to make easy adding new newspaper website) in a structured way </w:t>
+        <w:t>order to make adding new newspaper website</w:t>
+      </w:r>
+      <w:r>
+        <w:rPr>
+          <w:lang w:val="en-US"/>
+        </w:rPr>
+        <w:t xml:space="preserve"> easy). This </w:t>
+      </w:r>
+      <w:proofErr w:type="gramStart"/>
+      <w:r>
+        <w:rPr>
+          <w:lang w:val="en-US"/>
+        </w:rPr>
+        <w:t>is made</w:t>
+      </w:r>
+      <w:proofErr w:type="gramEnd"/>
+      <w:r>
+        <w:rPr>
+          <w:lang w:val="en-US"/>
+        </w:rPr>
+        <w:t xml:space="preserve"> </w:t>
+      </w:r>
+      <w:r>
+        <w:rPr>
+          <w:lang w:val="en-US"/>
+        </w:rPr>
+        <w:t>in a structured way</w:t>
+      </w:r>
+      <w:r>
+        <w:rPr>
+          <w:lang w:val="en-US"/>
+        </w:rPr>
+        <w:t>,</w:t>
+      </w:r>
+      <w:r>
+        <w:rPr>
+          <w:lang w:val="en-US"/>
+        </w:rPr>
+        <w:t xml:space="preserve"> </w:t>
       </w:r>
       <w:r>
         <w:rPr>
@@ -153,24 +244,98 @@
         <w:rPr>
           <w:lang w:val="en-US"/>
         </w:rPr>
-        <w:t xml:space="preserve"> the authors, the title, the text, etcetera…</w:t>
-      </w:r>
-    </w:p>
-    <w:p>
-      <w:pPr>
-        <w:rPr>
-          <w:lang w:val="en-US"/>
-        </w:rPr>
-      </w:pPr>
-      <w:r>
-        <w:rPr>
-          <w:lang w:val="en-US"/>
-        </w:rPr>
-        <w:t>The scraping activity can be divided in two separated parts: retrieving the link of the new article and analyze the content of the article found.</w:t>
-      </w:r>
-    </w:p>
-    <w:p>
-      <w:pPr>
+        <w:t xml:space="preserve"> the authors</w:t>
+      </w:r>
+      <w:r>
+        <w:rPr>
+          <w:lang w:val="en-US"/>
+        </w:rPr>
+        <w:t>, the title, the text, and etcetera.</w:t>
+      </w:r>
+    </w:p>
+    <w:p>
+      <w:pPr>
+        <w:spacing w:line="276" w:lineRule="auto"/>
+        <w:ind w:firstLine="708"/>
+        <w:jc w:val="both"/>
+        <w:rPr>
+          <w:lang w:val="en-US"/>
+        </w:rPr>
+      </w:pPr>
+    </w:p>
+    <w:p>
+      <w:pPr>
+        <w:pStyle w:val="Titolo2"/>
+        <w:rPr>
+          <w:lang w:val="en-US"/>
+        </w:rPr>
+      </w:pPr>
+      <w:r>
+        <w:rPr>
+          <w:lang w:val="en-US"/>
+        </w:rPr>
+        <w:t>Scraping activity:</w:t>
+      </w:r>
+    </w:p>
+    <w:p>
+      <w:pPr>
+        <w:spacing w:line="276" w:lineRule="auto"/>
+        <w:ind w:firstLine="708"/>
+        <w:jc w:val="both"/>
+        <w:rPr>
+          <w:lang w:val="en-US"/>
+        </w:rPr>
+      </w:pPr>
+      <w:r>
+        <w:rPr>
+          <w:lang w:val="en-US"/>
+        </w:rPr>
+        <w:t xml:space="preserve">The scraping activity </w:t>
+      </w:r>
+      <w:proofErr w:type="gramStart"/>
+      <w:r>
+        <w:rPr>
+          <w:lang w:val="en-US"/>
+        </w:rPr>
+        <w:t>can be divided</w:t>
+      </w:r>
+      <w:proofErr w:type="gramEnd"/>
+      <w:r>
+        <w:rPr>
+          <w:lang w:val="en-US"/>
+        </w:rPr>
+        <w:t xml:space="preserve"> in two separated parts: retrieving the link of the new article and analyze the content of the article found.</w:t>
+      </w:r>
+    </w:p>
+    <w:p>
+      <w:pPr>
+        <w:spacing w:line="276" w:lineRule="auto"/>
+        <w:ind w:firstLine="708"/>
+        <w:jc w:val="both"/>
+        <w:rPr>
+          <w:lang w:val="en-US"/>
+        </w:rPr>
+      </w:pPr>
+    </w:p>
+    <w:p>
+      <w:pPr>
+        <w:pStyle w:val="Titolo3"/>
+        <w:rPr>
+          <w:lang w:val="en-US"/>
+        </w:rPr>
+      </w:pPr>
+      <w:r>
+        <w:rPr>
+          <w:lang w:val="en-US"/>
+        </w:rPr>
+        <w:t>Twitter’s article links retrieval</w:t>
+      </w:r>
+    </w:p>
+    <w:p>
+      <w:pPr>
+        <w:spacing w:line="276" w:lineRule="auto"/>
+        <w:ind w:firstLine="708"/>
+        <w:jc w:val="both"/>
         <w:rPr>
           <w:lang w:val="en-US"/>
         </w:rPr>
@@ -201,15 +366,41 @@
           <w:ilvl w:val="0"/>
           <w:numId w:val="1"/>
         </w:numPr>
-        <w:rPr>
-          <w:lang w:val="en-US"/>
-        </w:rPr>
-      </w:pPr>
-      <w:r>
-        <w:rPr>
-          <w:lang w:val="en-US"/>
-        </w:rPr>
-        <w:t>The tweet structure is fixed while the homepage of the newspaper website</w:t>
+        <w:spacing w:line="276" w:lineRule="auto"/>
+        <w:jc w:val="both"/>
+        <w:rPr>
+          <w:lang w:val="en-US"/>
+        </w:rPr>
+      </w:pPr>
+      <w:r>
+        <w:rPr>
+          <w:lang w:val="en-US"/>
+        </w:rPr>
+        <w:t>The tweet</w:t>
+      </w:r>
+      <w:r>
+        <w:rPr>
+          <w:lang w:val="en-US"/>
+        </w:rPr>
+        <w:t>’s</w:t>
+      </w:r>
+      <w:r>
+        <w:rPr>
+          <w:lang w:val="en-US"/>
+        </w:rPr>
+        <w:t xml:space="preserve"> structure is fixed</w:t>
+      </w:r>
+      <w:r>
+        <w:rPr>
+          <w:lang w:val="en-US"/>
+        </w:rPr>
+        <w:t>,</w:t>
+      </w:r>
+      <w:r>
+        <w:rPr>
+          <w:lang w:val="en-US"/>
+        </w:rPr>
+        <w:t xml:space="preserve"> while the homepage of the newspaper website</w:t>
       </w:r>
       <w:r>
         <w:rPr>
@@ -221,21 +412,33 @@
         <w:rPr>
           <w:lang w:val="en-US"/>
         </w:rPr>
+        <w:t xml:space="preserve"> are a bit messy and of </w:t>
+      </w:r>
+      <w:proofErr w:type="gramStart"/>
+      <w:r>
+        <w:rPr>
+          <w:lang w:val="en-US"/>
+        </w:rPr>
+        <w:t>course</w:t>
+      </w:r>
+      <w:proofErr w:type="gramEnd"/>
+      <w:r>
+        <w:rPr>
+          <w:lang w:val="en-US"/>
+        </w:rPr>
         <w:t xml:space="preserve"> </w:t>
       </w:r>
-      <w:proofErr w:type="gramStart"/>
-      <w:r>
-        <w:rPr>
-          <w:lang w:val="en-US"/>
-        </w:rPr>
-        <w:t>are</w:t>
-      </w:r>
-      <w:proofErr w:type="gramEnd"/>
-      <w:r>
-        <w:rPr>
-          <w:lang w:val="en-US"/>
-        </w:rPr>
-        <w:t xml:space="preserve"> a bit messy and of course analyze a fixed structure in order to fine a string that match your requirement is easier.</w:t>
+      <w:r>
+        <w:rPr>
+          <w:lang w:val="en-US"/>
+        </w:rPr>
+        <w:t xml:space="preserve">to </w:t>
+      </w:r>
+      <w:r>
+        <w:rPr>
+          <w:lang w:val="en-US"/>
+        </w:rPr>
+        <w:t>analyze a fixed structure in order to fine a string that match your requirement is easier.</w:t>
       </w:r>
     </w:p>
     <w:p>
@@ -245,15 +448,29 @@
           <w:ilvl w:val="0"/>
           <w:numId w:val="1"/>
         </w:numPr>
-        <w:rPr>
-          <w:lang w:val="en-US"/>
-        </w:rPr>
-      </w:pPr>
-      <w:r>
-        <w:rPr>
-          <w:lang w:val="en-US"/>
-        </w:rPr>
-        <w:t>Every tweet has an associated id so it’s also easier search the find the link of the new article pushing aside the other ones.</w:t>
+        <w:spacing w:line="276" w:lineRule="auto"/>
+        <w:jc w:val="both"/>
+        <w:rPr>
+          <w:lang w:val="en-US"/>
+        </w:rPr>
+      </w:pPr>
+      <w:r>
+        <w:rPr>
+          <w:lang w:val="en-US"/>
+        </w:rPr>
+        <w:t>Every tweet has an associated id</w:t>
+      </w:r>
+      <w:r>
+        <w:rPr>
+          <w:lang w:val="en-US"/>
+        </w:rPr>
+        <w:t>,</w:t>
+      </w:r>
+      <w:r>
+        <w:rPr>
+          <w:lang w:val="en-US"/>
+        </w:rPr>
+        <w:t xml:space="preserve"> so it’s also easier search the find the link of the new article pushing aside the other ones.</w:t>
       </w:r>
     </w:p>
     <w:p>
@@ -263,15 +480,41 @@
           <w:ilvl w:val="0"/>
           <w:numId w:val="1"/>
         </w:numPr>
-        <w:rPr>
-          <w:lang w:val="en-US"/>
-        </w:rPr>
-      </w:pPr>
-      <w:r>
-        <w:rPr>
-          <w:lang w:val="en-US"/>
-        </w:rPr>
-        <w:t>The Twitter account of the major newspaper are constantly updated</w:t>
+        <w:spacing w:line="276" w:lineRule="auto"/>
+        <w:jc w:val="both"/>
+        <w:rPr>
+          <w:lang w:val="en-US"/>
+        </w:rPr>
+      </w:pPr>
+      <w:r>
+        <w:rPr>
+          <w:lang w:val="en-US"/>
+        </w:rPr>
+        <w:t>Twitter account</w:t>
+      </w:r>
+      <w:r>
+        <w:rPr>
+          <w:lang w:val="en-US"/>
+        </w:rPr>
+        <w:t>s</w:t>
+      </w:r>
+      <w:r>
+        <w:rPr>
+          <w:lang w:val="en-US"/>
+        </w:rPr>
+        <w:t xml:space="preserve"> of the major newspaper</w:t>
+      </w:r>
+      <w:r>
+        <w:rPr>
+          <w:lang w:val="en-US"/>
+        </w:rPr>
+        <w:t>s</w:t>
+      </w:r>
+      <w:r>
+        <w:rPr>
+          <w:lang w:val="en-US"/>
+        </w:rPr>
+        <w:t xml:space="preserve"> are constantly updated</w:t>
       </w:r>
     </w:p>
     <w:p>
@@ -281,15 +524,77 @@
           <w:ilvl w:val="0"/>
           <w:numId w:val="1"/>
         </w:numPr>
-        <w:rPr>
-          <w:lang w:val="en-US"/>
-        </w:rPr>
-      </w:pPr>
-      <w:r>
-        <w:rPr>
-          <w:lang w:val="en-US"/>
-        </w:rPr>
-        <w:t xml:space="preserve">Find the article link through Twitter and more in particular through and API reduce the request to the newspaper </w:t>
+        <w:spacing w:line="276" w:lineRule="auto"/>
+        <w:jc w:val="both"/>
+        <w:rPr>
+          <w:lang w:val="en-US"/>
+        </w:rPr>
+      </w:pPr>
+      <w:r>
+        <w:rPr>
+          <w:lang w:val="en-US"/>
+        </w:rPr>
+        <w:t>Find</w:t>
+      </w:r>
+      <w:r>
+        <w:rPr>
+          <w:lang w:val="en-US"/>
+        </w:rPr>
+        <w:t>ing</w:t>
+      </w:r>
+      <w:r>
+        <w:rPr>
+          <w:lang w:val="en-US"/>
+        </w:rPr>
+        <w:t xml:space="preserve"> the article link through Twitter</w:t>
+      </w:r>
+      <w:r>
+        <w:rPr>
+          <w:lang w:val="en-US"/>
+        </w:rPr>
+        <w:t>,</w:t>
+      </w:r>
+      <w:r>
+        <w:rPr>
+          <w:lang w:val="en-US"/>
+        </w:rPr>
+        <w:t xml:space="preserve"> and more in particular through </w:t>
+      </w:r>
+      <w:r>
+        <w:rPr>
+          <w:lang w:val="en-US"/>
+        </w:rPr>
+        <w:t xml:space="preserve">its specific </w:t>
+      </w:r>
+      <w:r>
+        <w:rPr>
+          <w:lang w:val="en-US"/>
+        </w:rPr>
+        <w:t>API</w:t>
+      </w:r>
+      <w:r>
+        <w:rPr>
+          <w:lang w:val="en-US"/>
+        </w:rPr>
+        <w:t>,</w:t>
+      </w:r>
+      <w:r>
+        <w:rPr>
+          <w:lang w:val="en-US"/>
+        </w:rPr>
+        <w:t xml:space="preserve"> reduce</w:t>
+      </w:r>
+      <w:r>
+        <w:rPr>
+          <w:lang w:val="en-US"/>
+        </w:rPr>
+        <w:t>s</w:t>
+      </w:r>
+      <w:r>
+        <w:rPr>
+          <w:lang w:val="en-US"/>
+        </w:rPr>
+        <w:t xml:space="preserve"> the request to the newspaper </w:t>
       </w:r>
       <w:r>
         <w:rPr>
@@ -307,64 +612,85 @@
         <w:rPr>
           <w:lang w:val="en-US"/>
         </w:rPr>
+        <w:t xml:space="preserve"> a</w:t>
+      </w:r>
+      <w:r>
+        <w:rPr>
+          <w:lang w:val="en-US"/>
+        </w:rPr>
         <w:t xml:space="preserve"> </w:t>
       </w:r>
+      <w:r>
+        <w:rPr>
+          <w:lang w:val="en-US"/>
+        </w:rPr>
+        <w:t>good</w:t>
+      </w:r>
+      <w:r>
+        <w:rPr>
+          <w:lang w:val="en-US"/>
+        </w:rPr>
+        <w:t xml:space="preserve"> news because</w:t>
+      </w:r>
+      <w:r>
+        <w:rPr>
+          <w:lang w:val="en-US"/>
+        </w:rPr>
+        <w:t xml:space="preserve"> we have always</w:t>
+      </w:r>
+      <w:r>
+        <w:rPr>
+          <w:lang w:val="en-US"/>
+        </w:rPr>
+        <w:t xml:space="preserve"> the risk of being banned </w:t>
+      </w:r>
+      <w:r>
+        <w:rPr>
+          <w:lang w:val="en-US"/>
+        </w:rPr>
+        <w:t xml:space="preserve">form the website because of </w:t>
+      </w:r>
       <w:proofErr w:type="gramStart"/>
       <w:r>
         <w:rPr>
           <w:lang w:val="en-US"/>
         </w:rPr>
-        <w:t>a</w:t>
-      </w:r>
-      <w:r>
-        <w:rPr>
-          <w:lang w:val="en-US"/>
-        </w:rPr>
-        <w:t xml:space="preserve"> </w:t>
-      </w:r>
-      <w:r>
-        <w:rPr>
-          <w:lang w:val="en-US"/>
-        </w:rPr>
-        <w:t>good</w:t>
+        <w:t>an</w:t>
       </w:r>
       <w:proofErr w:type="gramEnd"/>
       <w:r>
         <w:rPr>
           <w:lang w:val="en-US"/>
         </w:rPr>
-        <w:t xml:space="preserve"> news because</w:t>
-      </w:r>
-      <w:r>
-        <w:rPr>
-          <w:lang w:val="en-US"/>
-        </w:rPr>
-        <w:t xml:space="preserve"> we have always</w:t>
-      </w:r>
-      <w:r>
-        <w:rPr>
-          <w:lang w:val="en-US"/>
-        </w:rPr>
-        <w:t xml:space="preserve"> the risk of being banned </w:t>
-      </w:r>
-      <w:r>
-        <w:rPr>
-          <w:lang w:val="en-US"/>
-        </w:rPr>
-        <w:t>form the website because of an high number of request!</w:t>
-      </w:r>
-    </w:p>
-    <w:p>
-      <w:pPr>
-        <w:rPr>
-          <w:lang w:val="en-US"/>
-        </w:rPr>
-      </w:pPr>
-      <w:r>
-        <w:rPr>
-          <w:lang w:val="en-US"/>
-        </w:rPr>
-        <w:t xml:space="preserve">The API used already mentioned is </w:t>
+        <w:t xml:space="preserve"> high number of request!</w:t>
+      </w:r>
+    </w:p>
+    <w:p>
+      <w:pPr>
+        <w:spacing w:line="276" w:lineRule="auto"/>
+        <w:ind w:firstLine="708"/>
+        <w:jc w:val="both"/>
+        <w:rPr>
+          <w:lang w:val="en-US"/>
+        </w:rPr>
+      </w:pPr>
+      <w:r>
+        <w:rPr>
+          <w:lang w:val="en-US"/>
+        </w:rPr>
+        <w:t xml:space="preserve">The </w:t>
+      </w:r>
+      <w:r>
+        <w:rPr>
+          <w:lang w:val="en-US"/>
+        </w:rPr>
+        <w:t xml:space="preserve">already mentioned used </w:t>
+      </w:r>
+      <w:r>
+        <w:rPr>
+          <w:lang w:val="en-US"/>
+        </w:rPr>
+        <w:t xml:space="preserve">API is </w:t>
       </w:r>
       <w:r>
         <w:rPr>
@@ -376,20 +702,39 @@
       </w:r>
       <w:r>
         <w:rPr>
+          <w:iCs/>
+          <w:lang w:val="en-US"/>
+        </w:rPr>
+        <w:t>;</w:t>
+      </w:r>
+      <w:r>
+        <w:rPr>
           <w:i/>
           <w:iCs/>
           <w:lang w:val="en-US"/>
         </w:rPr>
         <w:t xml:space="preserve"> </w:t>
       </w:r>
+      <w:r>
+        <w:rPr>
+          <w:lang w:val="en-US"/>
+        </w:rPr>
+        <w:t xml:space="preserve">in </w:t>
+      </w:r>
       <w:proofErr w:type="gramStart"/>
       <w:r>
         <w:rPr>
           <w:lang w:val="en-US"/>
         </w:rPr>
-        <w:t>in particular the</w:t>
+        <w:t>particular</w:t>
       </w:r>
       <w:proofErr w:type="gramEnd"/>
+      <w:r>
+        <w:rPr>
+          <w:lang w:val="en-US"/>
+        </w:rPr>
+        <w:t xml:space="preserve"> the</w:t>
+      </w:r>
       <w:r>
         <w:rPr>
           <w:lang w:val="en-US"/>
@@ -414,7 +759,23 @@
         <w:rPr>
           <w:lang w:val="en-US"/>
         </w:rPr>
-        <w:t xml:space="preserve"> represent one single status of a user. E</w:t>
+        <w:t xml:space="preserve"> represent one single status of a user. </w:t>
+      </w:r>
+    </w:p>
+    <w:p>
+      <w:pPr>
+        <w:spacing w:line="276" w:lineRule="auto"/>
+        <w:ind w:firstLine="708"/>
+        <w:jc w:val="both"/>
+        <w:rPr>
+          <w:lang w:val="en-US"/>
+        </w:rPr>
+      </w:pPr>
+      <w:r>
+        <w:rPr>
+          <w:lang w:val="en-US"/>
+        </w:rPr>
+        <w:t>E</w:t>
       </w:r>
       <w:r>
         <w:rPr>
@@ -437,6 +798,7 @@
         <w:t xml:space="preserve"> class is created by the method </w:t>
       </w:r>
       <w:proofErr w:type="spellStart"/>
+      <w:proofErr w:type="gramStart"/>
       <w:r>
         <w:rPr>
           <w:i/>
@@ -452,114 +814,225 @@
           <w:iCs/>
           <w:lang w:val="en-US"/>
         </w:rPr>
-        <w:t>()</w:t>
-      </w:r>
-      <w:r>
-        <w:rPr>
-          <w:lang w:val="en-US"/>
-        </w:rPr>
-        <w:t xml:space="preserve"> and </w:t>
-      </w:r>
-      <w:r>
-        <w:rPr>
-          <w:lang w:val="en-US"/>
-        </w:rPr>
-        <w:t xml:space="preserve">for every newspapers’ Twitter account we try to retrieve the id associated to the last Tweet scraped (that is stored in a file called </w:t>
-      </w:r>
-      <w:proofErr w:type="spellStart"/>
-      <w:r>
-        <w:rPr>
-          <w:lang w:val="en-US"/>
-        </w:rPr>
-        <w:t>lastTweetId</w:t>
-      </w:r>
-      <w:proofErr w:type="spellEnd"/>
-      <w:r>
-        <w:rPr>
-          <w:lang w:val="en-US"/>
-        </w:rPr>
-        <w:t>) if the file doesn’t exist or we don’t have information about the account to scrape we chose to take into consideration the last 1000 tweets posted by the user</w:t>
-      </w:r>
-      <w:r>
-        <w:rPr>
-          <w:lang w:val="en-US"/>
-        </w:rPr>
-        <w:t>,</w:t>
-      </w:r>
-      <w:r>
-        <w:rPr>
-          <w:lang w:val="en-US"/>
-        </w:rPr>
-        <w:t xml:space="preserve"> if else we have information about the last tweet scraped we </w:t>
-      </w:r>
-      <w:r>
-        <w:rPr>
-          <w:lang w:val="en-US"/>
-        </w:rPr>
-        <w:t xml:space="preserve">retrieve all the tweets up to this one. </w:t>
-      </w:r>
-      <w:r>
-        <w:rPr>
-          <w:lang w:val="en-US"/>
-        </w:rPr>
-        <w:t xml:space="preserve">After retrieving the new </w:t>
-      </w:r>
-      <w:proofErr w:type="gramStart"/>
-      <w:r>
-        <w:rPr>
-          <w:lang w:val="en-US"/>
-        </w:rPr>
-        <w:t>tweet</w:t>
+        <w:t>(</w:t>
       </w:r>
       <w:proofErr w:type="gramEnd"/>
-      <w:r>
-        <w:rPr>
-          <w:lang w:val="en-US"/>
-        </w:rPr>
-        <w:t xml:space="preserve"> we store </w:t>
-      </w:r>
-      <w:r>
-        <w:rPr>
-          <w:lang w:val="en-US"/>
-        </w:rPr>
-        <w:t xml:space="preserve">the id of the more recent tweet of each Newspaper in the file </w:t>
-      </w:r>
-      <w:proofErr w:type="spellStart"/>
-      <w:r>
-        <w:rPr>
-          <w:lang w:val="en-US"/>
-        </w:rPr>
-        <w:t>lastTweetId</w:t>
-      </w:r>
-      <w:proofErr w:type="spellEnd"/>
-      <w:r>
-        <w:rPr>
-          <w:lang w:val="en-US"/>
-        </w:rPr>
-        <w:t xml:space="preserve"> in order to guarantee that an article isn’t analyzed twice.  </w:t>
-      </w:r>
-      <w:r>
-        <w:rPr>
-          <w:lang w:val="en-US"/>
-        </w:rPr>
-        <w:t xml:space="preserve">At the end we have some tweets from which using the method </w:t>
-      </w:r>
-      <w:proofErr w:type="spellStart"/>
       <w:r>
         <w:rPr>
           <w:i/>
           <w:iCs/>
           <w:lang w:val="en-US"/>
         </w:rPr>
-        <w:t>getArticleLink</w:t>
+        <w:t>)</w:t>
+      </w:r>
+      <w:r>
+        <w:rPr>
+          <w:lang w:val="en-US"/>
+        </w:rPr>
+        <w:t xml:space="preserve"> and </w:t>
+      </w:r>
+      <w:r>
+        <w:rPr>
+          <w:lang w:val="en-US"/>
+        </w:rPr>
+        <w:t>for every newspapers’ Twitter account we try to retrieve the id associated to the last Tweet scraped (that is store</w:t>
+      </w:r>
+      <w:r>
+        <w:rPr>
+          <w:lang w:val="en-US"/>
+        </w:rPr>
+        <w:t xml:space="preserve">d in a file called </w:t>
+      </w:r>
+      <w:proofErr w:type="spellStart"/>
+      <w:r>
+        <w:rPr>
+          <w:lang w:val="en-US"/>
+        </w:rPr>
+        <w:t>lastTweetId</w:t>
       </w:r>
       <w:proofErr w:type="spellEnd"/>
+      <w:r>
+        <w:rPr>
+          <w:lang w:val="en-US"/>
+        </w:rPr>
+        <w:t>). I</w:t>
+      </w:r>
+      <w:r>
+        <w:rPr>
+          <w:lang w:val="en-US"/>
+        </w:rPr>
+        <w:t xml:space="preserve">f the file </w:t>
+      </w:r>
+      <w:proofErr w:type="gramStart"/>
+      <w:r>
+        <w:rPr>
+          <w:lang w:val="en-US"/>
+        </w:rPr>
+        <w:t>doesn’t</w:t>
+      </w:r>
+      <w:proofErr w:type="gramEnd"/>
+      <w:r>
+        <w:rPr>
+          <w:lang w:val="en-US"/>
+        </w:rPr>
+        <w:t xml:space="preserve"> exist</w:t>
+      </w:r>
+      <w:r>
+        <w:rPr>
+          <w:lang w:val="en-US"/>
+        </w:rPr>
+        <w:t>,</w:t>
+      </w:r>
+      <w:r>
+        <w:rPr>
+          <w:lang w:val="en-US"/>
+        </w:rPr>
+        <w:t xml:space="preserve"> or we don’t have information about the account to scrape</w:t>
+      </w:r>
+      <w:r>
+        <w:rPr>
+          <w:lang w:val="en-US"/>
+        </w:rPr>
+        <w:t>,</w:t>
+      </w:r>
+      <w:r>
+        <w:rPr>
+          <w:lang w:val="en-US"/>
+        </w:rPr>
+        <w:t xml:space="preserve"> we chose to take into consideration the last 1000 tweets posted by the user</w:t>
+      </w:r>
+      <w:r>
+        <w:rPr>
+          <w:lang w:val="en-US"/>
+        </w:rPr>
+        <w:t xml:space="preserve">. Otherwise, if </w:t>
+      </w:r>
+      <w:r>
+        <w:rPr>
+          <w:lang w:val="en-US"/>
+        </w:rPr>
+        <w:t>we have information about the last tweet scraped</w:t>
+      </w:r>
+      <w:r>
+        <w:rPr>
+          <w:lang w:val="en-US"/>
+        </w:rPr>
+        <w:t>,</w:t>
+      </w:r>
+      <w:r>
+        <w:rPr>
+          <w:lang w:val="en-US"/>
+        </w:rPr>
+        <w:t xml:space="preserve"> we </w:t>
+      </w:r>
+      <w:r>
+        <w:rPr>
+          <w:lang w:val="en-US"/>
+        </w:rPr>
+        <w:t xml:space="preserve">retrieve all the tweets up to this one. </w:t>
+      </w:r>
+    </w:p>
+    <w:p>
+      <w:pPr>
+        <w:spacing w:line="276" w:lineRule="auto"/>
+        <w:ind w:firstLine="708"/>
+        <w:jc w:val="both"/>
+        <w:rPr>
+          <w:lang w:val="en-US"/>
+        </w:rPr>
+      </w:pPr>
+      <w:r>
+        <w:rPr>
+          <w:lang w:val="en-US"/>
+        </w:rPr>
+        <w:t>After retrieving the new tweet</w:t>
+      </w:r>
+      <w:r>
+        <w:rPr>
+          <w:lang w:val="en-US"/>
+        </w:rPr>
+        <w:t>,</w:t>
+      </w:r>
+      <w:r>
+        <w:rPr>
+          <w:lang w:val="en-US"/>
+        </w:rPr>
+        <w:t xml:space="preserve"> we store </w:t>
+      </w:r>
+      <w:r>
+        <w:rPr>
+          <w:lang w:val="en-US"/>
+        </w:rPr>
+        <w:t xml:space="preserve">the id of the more recent tweet of each Newspaper in the file </w:t>
+      </w:r>
+      <w:proofErr w:type="spellStart"/>
+      <w:r>
+        <w:rPr>
+          <w:lang w:val="en-US"/>
+        </w:rPr>
+        <w:t>lastTweetId</w:t>
+      </w:r>
+      <w:proofErr w:type="spellEnd"/>
+      <w:r>
+        <w:rPr>
+          <w:lang w:val="en-US"/>
+        </w:rPr>
+        <w:t xml:space="preserve"> in order to guarantee that an article </w:t>
+      </w:r>
+      <w:proofErr w:type="gramStart"/>
+      <w:r>
+        <w:rPr>
+          <w:lang w:val="en-US"/>
+        </w:rPr>
+        <w:t>isn’t</w:t>
+      </w:r>
+      <w:proofErr w:type="gramEnd"/>
+      <w:r>
+        <w:rPr>
+          <w:lang w:val="en-US"/>
+        </w:rPr>
+        <w:t xml:space="preserve"> analyzed twice.  </w:t>
+      </w:r>
+      <w:r>
+        <w:rPr>
+          <w:lang w:val="en-US"/>
+        </w:rPr>
+        <w:t xml:space="preserve">At the end we have some tweets from which using the method </w:t>
+      </w:r>
+      <w:proofErr w:type="spellStart"/>
+      <w:proofErr w:type="gramStart"/>
       <w:r>
         <w:rPr>
           <w:i/>
           <w:iCs/>
           <w:lang w:val="en-US"/>
         </w:rPr>
+        <w:t>getArticleLink</w:t>
+      </w:r>
+      <w:proofErr w:type="spellEnd"/>
+      <w:r>
+        <w:rPr>
+          <w:i/>
+          <w:iCs/>
+          <w:lang w:val="en-US"/>
+        </w:rPr>
+        <w:t>(</w:t>
+      </w:r>
+      <w:proofErr w:type="gramEnd"/>
+      <w:r>
+        <w:rPr>
+          <w:i/>
+          <w:iCs/>
+          <w:lang w:val="en-US"/>
+        </w:rPr>
+        <w:t>)</w:t>
+      </w:r>
+      <w:r>
+        <w:rPr>
+          <w:i/>
+          <w:iCs/>
+          <w:lang w:val="en-US"/>
+        </w:rPr>
         <w:t xml:space="preserve"> </w:t>
       </w:r>
       <w:r>
@@ -577,15 +1050,61 @@
     </w:p>
     <w:p>
       <w:pPr>
-        <w:rPr>
-          <w:lang w:val="en-US"/>
-        </w:rPr>
-      </w:pPr>
-      <w:r>
-        <w:rPr>
-          <w:lang w:val="en-US"/>
-        </w:rPr>
-        <w:t xml:space="preserve">As regard the article analysis the code, organized in method that are called </w:t>
+        <w:spacing w:line="276" w:lineRule="auto"/>
+        <w:ind w:firstLine="708"/>
+        <w:jc w:val="both"/>
+        <w:rPr>
+          <w:lang w:val="en-US"/>
+        </w:rPr>
+      </w:pPr>
+    </w:p>
+    <w:p>
+      <w:pPr>
+        <w:pStyle w:val="Titolo3"/>
+        <w:rPr>
+          <w:lang w:val="en-US"/>
+        </w:rPr>
+      </w:pPr>
+      <w:r>
+        <w:rPr>
+          <w:lang w:val="en-US"/>
+        </w:rPr>
+        <w:lastRenderedPageBreak/>
+        <w:t>Retrieving information from websites</w:t>
+      </w:r>
+    </w:p>
+    <w:p>
+      <w:pPr>
+        <w:spacing w:line="276" w:lineRule="auto"/>
+        <w:ind w:firstLine="708"/>
+        <w:jc w:val="both"/>
+        <w:rPr>
+          <w:lang w:val="en-US"/>
+        </w:rPr>
+      </w:pPr>
+      <w:r>
+        <w:rPr>
+          <w:lang w:val="en-US"/>
+        </w:rPr>
+        <w:t>As regard the article analysis the code, organized in method</w:t>
+      </w:r>
+      <w:r>
+        <w:rPr>
+          <w:lang w:val="en-US"/>
+        </w:rPr>
+        <w:t>s</w:t>
+      </w:r>
+      <w:r>
+        <w:rPr>
+          <w:lang w:val="en-US"/>
+        </w:rPr>
+        <w:t xml:space="preserve"> that are called </w:t>
+      </w:r>
+      <w:r>
+        <w:rPr>
+          <w:lang w:val="en-US"/>
+        </w:rPr>
+        <w:t xml:space="preserve">using the convention </w:t>
       </w:r>
       <w:proofErr w:type="spellStart"/>
       <w:r>
@@ -640,27 +1159,121 @@
         <w:rPr>
           <w:lang w:val="en-US"/>
         </w:rPr>
-        <w:t xml:space="preserve"> become messy because of the various possible structure of the web page. In order to retrieve much information as possible </w:t>
-      </w:r>
-      <w:r>
-        <w:rPr>
-          <w:lang w:val="en-US"/>
-        </w:rPr>
-        <w:t xml:space="preserve">during the design phase we use a log that store the part of the Article that our program </w:t>
+        <w:t xml:space="preserve"> </w:t>
+      </w:r>
+      <w:r>
+        <w:rPr>
+          <w:lang w:val="en-US"/>
+        </w:rPr>
+        <w:t>could become</w:t>
+      </w:r>
+      <w:r>
+        <w:rPr>
+          <w:lang w:val="en-US"/>
+        </w:rPr>
+        <w:t xml:space="preserve"> messy because of the various possible structure of the web page. In order to retrieve much information as possible</w:t>
+      </w:r>
+      <w:r>
+        <w:rPr>
+          <w:lang w:val="en-US"/>
+        </w:rPr>
+        <w:t>,</w:t>
+      </w:r>
+      <w:r>
+        <w:rPr>
+          <w:lang w:val="en-US"/>
+        </w:rPr>
+        <w:t xml:space="preserve"> </w:t>
+      </w:r>
+      <w:r>
+        <w:rPr>
+          <w:lang w:val="en-US"/>
+        </w:rPr>
+        <w:t>during the design phase we use</w:t>
+      </w:r>
+      <w:r>
+        <w:rPr>
+          <w:lang w:val="en-US"/>
+        </w:rPr>
+        <w:t>d</w:t>
+      </w:r>
+      <w:r>
+        <w:rPr>
+          <w:lang w:val="en-US"/>
+        </w:rPr>
+        <w:t xml:space="preserve"> a log </w:t>
+      </w:r>
+      <w:r>
+        <w:rPr>
+          <w:lang w:val="en-US"/>
+        </w:rPr>
+        <w:t xml:space="preserve">file </w:t>
+      </w:r>
+      <w:r>
+        <w:rPr>
+          <w:lang w:val="en-US"/>
+        </w:rPr>
+        <w:t>that store</w:t>
+      </w:r>
+      <w:r>
+        <w:rPr>
+          <w:lang w:val="en-US"/>
+        </w:rPr>
+        <w:t>s</w:t>
+      </w:r>
+      <w:r>
+        <w:rPr>
+          <w:lang w:val="en-US"/>
+        </w:rPr>
+        <w:t xml:space="preserve"> the part of the Article that our program </w:t>
       </w:r>
       <w:proofErr w:type="gramStart"/>
       <w:r>
         <w:rPr>
           <w:lang w:val="en-US"/>
         </w:rPr>
-        <w:t>wasn’t able to</w:t>
+        <w:t>wasn’t</w:t>
       </w:r>
       <w:proofErr w:type="gramEnd"/>
       <w:r>
         <w:rPr>
           <w:lang w:val="en-US"/>
         </w:rPr>
-        <w:t xml:space="preserve"> find with the link associated. I</w:t>
+        <w:t xml:space="preserve"> able to find with the </w:t>
+      </w:r>
+      <w:r>
+        <w:rPr>
+          <w:lang w:val="en-US"/>
+        </w:rPr>
+        <w:t>associated</w:t>
+      </w:r>
+      <w:r>
+        <w:rPr>
+          <w:lang w:val="en-US"/>
+        </w:rPr>
+        <w:t xml:space="preserve"> </w:t>
+      </w:r>
+      <w:r>
+        <w:rPr>
+          <w:lang w:val="en-US"/>
+        </w:rPr>
+        <w:t xml:space="preserve">link. </w:t>
+      </w:r>
+    </w:p>
+    <w:p>
+      <w:pPr>
+        <w:spacing w:line="276" w:lineRule="auto"/>
+        <w:ind w:firstLine="708"/>
+        <w:jc w:val="both"/>
+        <w:rPr>
+          <w:lang w:val="en-US"/>
+        </w:rPr>
+      </w:pPr>
+      <w:r>
+        <w:rPr>
+          <w:lang w:val="en-US"/>
+        </w:rPr>
+        <w:t>I</w:t>
       </w:r>
       <w:r>
         <w:rPr>
@@ -672,31 +1285,290 @@
         <w:rPr>
           <w:lang w:val="en-US"/>
         </w:rPr>
-        <w:t xml:space="preserve"> but at the same time try to reduce as much as possible the time required we decide to send a request to each website every 30 seconds so the behavior of the program is the following: assuming that we are analyzing 4 newspaper and we have at least one article that is available and is waiting to be analyzed for each newspaper we begin finding a link of an article associated to the newspaper number 1,we request that web page and analyze it then we do the same for each newspaper after that the program stops and wait for 30 seconds. This operation is repeated while there </w:t>
+        <w:t>,</w:t>
+      </w:r>
+      <w:r>
+        <w:rPr>
+          <w:lang w:val="en-US"/>
+        </w:rPr>
+        <w:t xml:space="preserve"> but try</w:t>
+      </w:r>
+      <w:r>
+        <w:rPr>
+          <w:lang w:val="en-US"/>
+        </w:rPr>
+        <w:t>ing</w:t>
+      </w:r>
+      <w:r>
+        <w:rPr>
+          <w:lang w:val="en-US"/>
+        </w:rPr>
+        <w:t xml:space="preserve"> to reduce as much as possible the time required </w:t>
+      </w:r>
+      <w:r>
+        <w:rPr>
+          <w:lang w:val="en-US"/>
+        </w:rPr>
+        <w:t xml:space="preserve">at the same time, </w:t>
+      </w:r>
+      <w:r>
+        <w:rPr>
+          <w:lang w:val="en-US"/>
+        </w:rPr>
+        <w:t>we decide</w:t>
+      </w:r>
+      <w:r>
+        <w:rPr>
+          <w:lang w:val="en-US"/>
+        </w:rPr>
+        <w:t>d</w:t>
+      </w:r>
+      <w:r>
+        <w:rPr>
+          <w:lang w:val="en-US"/>
+        </w:rPr>
+        <w:t xml:space="preserve"> to send a request to each web</w:t>
+      </w:r>
+      <w:r>
+        <w:rPr>
+          <w:lang w:val="en-US"/>
+        </w:rPr>
+        <w:t xml:space="preserve">site every 30 seconds. </w:t>
+      </w:r>
+    </w:p>
+    <w:p>
+      <w:pPr>
+        <w:spacing w:line="276" w:lineRule="auto"/>
+        <w:ind w:firstLine="708"/>
+        <w:jc w:val="both"/>
+        <w:rPr>
+          <w:lang w:val="en-US"/>
+        </w:rPr>
+      </w:pPr>
+    </w:p>
+    <w:p>
+      <w:pPr>
+        <w:pStyle w:val="Titolo3"/>
+        <w:rPr>
+          <w:lang w:val="en-US"/>
+        </w:rPr>
+      </w:pPr>
+      <w:r>
+        <w:rPr>
+          <w:lang w:val="en-US"/>
+        </w:rPr>
+        <w:t>Workflow of scraping process</w:t>
+      </w:r>
+    </w:p>
+    <w:p>
+      <w:pPr>
+        <w:spacing w:line="276" w:lineRule="auto"/>
+        <w:ind w:firstLine="708"/>
+        <w:jc w:val="both"/>
+        <w:rPr>
+          <w:lang w:val="en-US"/>
+        </w:rPr>
+      </w:pPr>
+      <w:r>
+        <w:rPr>
+          <w:lang w:val="en-US"/>
+        </w:rPr>
+        <w:t>T</w:t>
+      </w:r>
+      <w:r>
+        <w:rPr>
+          <w:lang w:val="en-US"/>
+        </w:rPr>
+        <w:t>he behavior o</w:t>
+      </w:r>
+      <w:r>
+        <w:rPr>
+          <w:lang w:val="en-US"/>
+        </w:rPr>
+        <w:t xml:space="preserve">f the program is the following: </w:t>
+      </w:r>
+      <w:r>
+        <w:rPr>
+          <w:lang w:val="en-US"/>
+        </w:rPr>
+        <w:t xml:space="preserve">assuming that we are analyzing </w:t>
       </w:r>
       <w:proofErr w:type="gramStart"/>
       <w:r>
         <w:rPr>
           <w:lang w:val="en-US"/>
         </w:rPr>
-        <w:t>are</w:t>
+        <w:t>4</w:t>
       </w:r>
       <w:proofErr w:type="gramEnd"/>
       <w:r>
         <w:rPr>
           <w:lang w:val="en-US"/>
         </w:rPr>
-        <w:t xml:space="preserve"> no more article left.</w:t>
-      </w:r>
-    </w:p>
-    <w:p>
-      <w:pPr>
-        <w:rPr>
-          <w:lang w:val="en-US"/>
-        </w:rPr>
-      </w:pPr>
-    </w:p>
-    <w:p/>
+        <w:t xml:space="preserve"> newspaper</w:t>
+      </w:r>
+      <w:r>
+        <w:rPr>
+          <w:lang w:val="en-US"/>
+        </w:rPr>
+        <w:t>,</w:t>
+      </w:r>
+      <w:r>
+        <w:rPr>
+          <w:lang w:val="en-US"/>
+        </w:rPr>
+        <w:t xml:space="preserve"> and we have at least one article that is available and is waiting to be analyzed for each newspaper</w:t>
+      </w:r>
+      <w:r>
+        <w:rPr>
+          <w:lang w:val="en-US"/>
+        </w:rPr>
+        <w:t>,</w:t>
+      </w:r>
+      <w:r>
+        <w:rPr>
+          <w:lang w:val="en-US"/>
+        </w:rPr>
+        <w:t xml:space="preserve"> we begin finding a link of an article assoc</w:t>
+      </w:r>
+      <w:r>
+        <w:rPr>
+          <w:lang w:val="en-US"/>
+        </w:rPr>
+        <w:t xml:space="preserve">iated to the newspaper number 1. Then, </w:t>
+      </w:r>
+      <w:r>
+        <w:rPr>
+          <w:lang w:val="en-US"/>
+        </w:rPr>
+        <w:t xml:space="preserve">we </w:t>
+      </w:r>
+      <w:r>
+        <w:rPr>
+          <w:lang w:val="en-US"/>
+        </w:rPr>
+        <w:t xml:space="preserve">make a </w:t>
+      </w:r>
+      <w:r>
+        <w:rPr>
+          <w:lang w:val="en-US"/>
+        </w:rPr>
+        <w:t xml:space="preserve">request </w:t>
+      </w:r>
+      <w:r>
+        <w:rPr>
+          <w:lang w:val="en-US"/>
+        </w:rPr>
+        <w:t>to that</w:t>
+      </w:r>
+      <w:r>
+        <w:rPr>
+          <w:lang w:val="en-US"/>
+        </w:rPr>
+        <w:t xml:space="preserve"> web page and </w:t>
+      </w:r>
+      <w:r>
+        <w:rPr>
+          <w:lang w:val="en-US"/>
+        </w:rPr>
+        <w:t xml:space="preserve">we </w:t>
+      </w:r>
+      <w:r>
+        <w:rPr>
+          <w:lang w:val="en-US"/>
+        </w:rPr>
+        <w:t>analyze it</w:t>
+      </w:r>
+      <w:r>
+        <w:rPr>
+          <w:lang w:val="en-US"/>
+        </w:rPr>
+        <w:t>. W</w:t>
+      </w:r>
+      <w:r>
+        <w:rPr>
+          <w:lang w:val="en-US"/>
+        </w:rPr>
+        <w:t xml:space="preserve">e </w:t>
+      </w:r>
+      <w:r>
+        <w:rPr>
+          <w:lang w:val="en-US"/>
+        </w:rPr>
+        <w:t>repeat these operations for each newspaper</w:t>
+      </w:r>
+      <w:r>
+        <w:rPr>
+          <w:lang w:val="en-US"/>
+        </w:rPr>
+        <w:t>,</w:t>
+      </w:r>
+      <w:r>
+        <w:rPr>
+          <w:lang w:val="en-US"/>
+        </w:rPr>
+        <w:t xml:space="preserve"> and finally t</w:t>
+      </w:r>
+      <w:r>
+        <w:rPr>
+          <w:lang w:val="en-US"/>
+        </w:rPr>
+        <w:t xml:space="preserve">he program stops and wait for 30 seconds. </w:t>
+      </w:r>
+    </w:p>
+    <w:p>
+      <w:pPr>
+        <w:spacing w:line="276" w:lineRule="auto"/>
+        <w:ind w:firstLine="708"/>
+        <w:jc w:val="both"/>
+        <w:rPr>
+          <w:lang w:val="en-US"/>
+        </w:rPr>
+      </w:pPr>
+      <w:r>
+        <w:rPr>
+          <w:lang w:val="en-US"/>
+        </w:rPr>
+        <w:t xml:space="preserve">This operation </w:t>
+      </w:r>
+      <w:proofErr w:type="gramStart"/>
+      <w:r>
+        <w:rPr>
+          <w:lang w:val="en-US"/>
+        </w:rPr>
+        <w:t xml:space="preserve">is </w:t>
+      </w:r>
+      <w:bookmarkStart w:id="0" w:name="_GoBack"/>
+      <w:bookmarkEnd w:id="0"/>
+      <w:r>
+        <w:rPr>
+          <w:lang w:val="en-US"/>
+        </w:rPr>
+        <w:t>repeated</w:t>
+      </w:r>
+      <w:proofErr w:type="gramEnd"/>
+      <w:r>
+        <w:rPr>
+          <w:lang w:val="en-US"/>
+        </w:rPr>
+        <w:t xml:space="preserve"> while there are no more article left.</w:t>
+      </w:r>
+    </w:p>
+    <w:p>
+      <w:pPr>
+        <w:spacing w:line="276" w:lineRule="auto"/>
+        <w:jc w:val="both"/>
+        <w:rPr>
+          <w:lang w:val="en-US"/>
+        </w:rPr>
+      </w:pPr>
+    </w:p>
+    <w:p>
+      <w:pPr>
+        <w:spacing w:line="276" w:lineRule="auto"/>
+        <w:jc w:val="both"/>
+      </w:pPr>
+    </w:p>
     <w:sectPr>
       <w:pgSz w:w="11906" w:h="16838"/>
       <w:pgMar w:top="1417" w:right="1134" w:bottom="1134" w:left="1134" w:header="708" w:footer="708" w:gutter="0"/>
@@ -708,7 +1580,7 @@
 </file>
 
 <file path=word/numbering.xml><?xml version="1.0" encoding="utf-8"?>
-<w:numbering xmlns:wpc="http://schemas.microsoft.com/office/word/2010/wordprocessingCanvas" xmlns:cx="http://schemas.microsoft.com/office/drawing/2014/chartex" xmlns:cx1="http://schemas.microsoft.com/office/drawing/2015/9/8/chartex" xmlns:cx2="http://schemas.microsoft.com/office/drawing/2015/10/21/chartex" xmlns:cx3="http://schemas.microsoft.com/office/drawing/2016/5/9/chartex" xmlns:cx4="http://schemas.microsoft.com/office/drawing/2016/5/10/chartex" xmlns:cx5="http://schemas.microsoft.com/office/drawing/2016/5/11/chartex" xmlns:cx6="http://schemas.microsoft.com/office/drawing/2016/5/12/chartex" xmlns:cx7="http://schemas.microsoft.com/office/drawing/2016/5/13/chartex" xmlns:cx8="http://schemas.microsoft.com/office/drawing/2016/5/14/chartex" xmlns:mc="http://schemas.openxmlformats.org/markup-compatibility/2006" xmlns:aink="http://schemas.microsoft.com/office/drawing/2016/ink" xmlns:am3d="http://schemas.microsoft.com/office/drawing/2017/model3d" xmlns:o="urn:schemas-microsoft-com:office:office" xmlns:r="http://schemas.openxmlformats.org/officeDocument/2006/relationships" xmlns:m="http://schemas.openxmlformats.org/officeDocument/2006/math" xmlns:v="urn:schemas-microsoft-com:vml" xmlns:wp14="http://schemas.microsoft.com/office/word/2010/wordprocessingDrawing" xmlns:wp="http://schemas.openxmlformats.org/drawingml/2006/wordprocessingDrawing" xmlns:w10="urn:schemas-microsoft-com:office:word" xmlns:w="http://schemas.openxmlformats.org/wordprocessingml/2006/main" xmlns:w14="http://schemas.microsoft.com/office/word/2010/wordml" xmlns:w15="http://schemas.microsoft.com/office/word/2012/wordml" xmlns:w16cid="http://schemas.microsoft.com/office/word/2016/wordml/cid" xmlns:w16se="http://schemas.microsoft.com/office/word/2015/wordml/symex" xmlns:wpg="http://schemas.microsoft.com/office/word/2010/wordprocessingGroup" xmlns:wpi="http://schemas.microsoft.com/office/word/2010/wordprocessingInk" xmlns:wne="http://schemas.microsoft.com/office/word/2006/wordml" xmlns:wps="http://schemas.microsoft.com/office/word/2010/wordprocessingShape" mc:Ignorable="w14 w15 w16se w16cid wp14">
+<w:numbering xmlns:wpc="http://schemas.microsoft.com/office/word/2010/wordprocessingCanvas" xmlns:cx="http://schemas.microsoft.com/office/drawing/2014/chartex" xmlns:cx1="http://schemas.microsoft.com/office/drawing/2015/9/8/chartex" xmlns:mc="http://schemas.openxmlformats.org/markup-compatibility/2006" xmlns:o="urn:schemas-microsoft-com:office:office" xmlns:r="http://schemas.openxmlformats.org/officeDocument/2006/relationships" xmlns:m="http://schemas.openxmlformats.org/officeDocument/2006/math" xmlns:v="urn:schemas-microsoft-com:vml" xmlns:wp14="http://schemas.microsoft.com/office/word/2010/wordprocessingDrawing" xmlns:wp="http://schemas.openxmlformats.org/drawingml/2006/wordprocessingDrawing" xmlns:w10="urn:schemas-microsoft-com:office:word" xmlns:w="http://schemas.openxmlformats.org/wordprocessingml/2006/main" xmlns:w14="http://schemas.microsoft.com/office/word/2010/wordml" xmlns:w15="http://schemas.microsoft.com/office/word/2012/wordml" xmlns:w16se="http://schemas.microsoft.com/office/word/2015/wordml/symex" xmlns:wpg="http://schemas.microsoft.com/office/word/2010/wordprocessingGroup" xmlns:wpi="http://schemas.microsoft.com/office/word/2010/wordprocessingInk" xmlns:wne="http://schemas.microsoft.com/office/word/2006/wordml" xmlns:wps="http://schemas.microsoft.com/office/word/2010/wordprocessingShape" mc:Ignorable="w14 w15 w16se wp14">
   <w:abstractNum w:abstractNumId="0" w15:restartNumberingAfterBreak="0">
     <w:nsid w:val="10F94823"/>
     <w:multiLevelType w:val="hybridMultilevel"/>
@@ -945,7 +1817,7 @@
 </file>
 
 <file path=word/styles.xml><?xml version="1.0" encoding="utf-8"?>
-<w:styles xmlns:mc="http://schemas.openxmlformats.org/markup-compatibility/2006" xmlns:r="http://schemas.openxmlformats.org/officeDocument/2006/relationships" xmlns:w="http://schemas.openxmlformats.org/wordprocessingml/2006/main" xmlns:w14="http://schemas.microsoft.com/office/word/2010/wordml" xmlns:w15="http://schemas.microsoft.com/office/word/2012/wordml" xmlns:w16cid="http://schemas.microsoft.com/office/word/2016/wordml/cid" xmlns:w16se="http://schemas.microsoft.com/office/word/2015/wordml/symex" mc:Ignorable="w14 w15 w16se w16cid">
+<w:styles xmlns:mc="http://schemas.openxmlformats.org/markup-compatibility/2006" xmlns:r="http://schemas.openxmlformats.org/officeDocument/2006/relationships" xmlns:w="http://schemas.openxmlformats.org/wordprocessingml/2006/main" xmlns:w14="http://schemas.microsoft.com/office/word/2010/wordml" xmlns:w15="http://schemas.microsoft.com/office/word/2012/wordml" xmlns:w16se="http://schemas.microsoft.com/office/word/2015/wordml/symex" mc:Ignorable="w14 w15 w16se">
   <w:docDefaults>
     <w:rPrDefault>
       <w:rPr>
@@ -961,7 +1833,7 @@
       </w:pPr>
     </w:pPrDefault>
   </w:docDefaults>
-  <w:latentStyles w:defLockedState="0" w:defUIPriority="99" w:defSemiHidden="0" w:defUnhideWhenUsed="0" w:defQFormat="0" w:count="376">
+  <w:latentStyles w:defLockedState="0" w:defUIPriority="99" w:defSemiHidden="0" w:defUnhideWhenUsed="0" w:defQFormat="0" w:count="371">
     <w:lsdException w:name="Normal" w:uiPriority="0" w:qFormat="1"/>
     <w:lsdException w:name="heading 1" w:uiPriority="9" w:qFormat="1"/>
     <w:lsdException w:name="heading 2" w:semiHidden="1" w:uiPriority="9" w:unhideWhenUsed="1" w:qFormat="1"/>
@@ -1333,11 +2205,6 @@
     <w:lsdException w:name="List Table 5 Dark Accent 6" w:uiPriority="50"/>
     <w:lsdException w:name="List Table 6 Colorful Accent 6" w:uiPriority="51"/>
     <w:lsdException w:name="List Table 7 Colorful Accent 6" w:uiPriority="52"/>
-    <w:lsdException w:name="Mention" w:semiHidden="1" w:unhideWhenUsed="1"/>
-    <w:lsdException w:name="Smart Hyperlink" w:semiHidden="1" w:unhideWhenUsed="1"/>
-    <w:lsdException w:name="Hashtag" w:semiHidden="1" w:unhideWhenUsed="1"/>
-    <w:lsdException w:name="Unresolved Mention" w:semiHidden="1" w:unhideWhenUsed="1"/>
-    <w:lsdException w:name="Smart Link" w:semiHidden="1" w:unhideWhenUsed="1"/>
   </w:latentStyles>
   <w:style w:type="paragraph" w:default="1" w:styleId="Normale">
     <w:name w:val="Normal"/>
@@ -1373,10 +2240,9 @@
     <w:next w:val="Normale"/>
     <w:link w:val="Titolo2Carattere"/>
     <w:uiPriority w:val="9"/>
-    <w:semiHidden/>
     <w:unhideWhenUsed/>
     <w:qFormat/>
-    <w:rsid w:val="00920830"/>
+    <w:rsid w:val="00CB13A1"/>
     <w:pPr>
       <w:keepNext/>
       <w:keepLines/>
@@ -1386,7 +2252,7 @@
     <w:rPr>
       <w:rFonts w:asciiTheme="majorHAnsi" w:eastAsiaTheme="majorEastAsia" w:hAnsiTheme="majorHAnsi" w:cstheme="majorBidi"/>
       <w:color w:val="2F5496" w:themeColor="accent1" w:themeShade="BF"/>
-      <w:sz w:val="26"/>
+      <w:sz w:val="28"/>
       <w:szCs w:val="26"/>
     </w:rPr>
   </w:style>
@@ -1396,7 +2262,6 @@
     <w:next w:val="Normale"/>
     <w:link w:val="Titolo3Carattere"/>
     <w:uiPriority w:val="9"/>
-    <w:semiHidden/>
     <w:unhideWhenUsed/>
     <w:qFormat/>
     <w:rsid w:val="00920830"/>
@@ -1459,12 +2324,11 @@
     <w:basedOn w:val="Carpredefinitoparagrafo"/>
     <w:link w:val="Titolo2"/>
     <w:uiPriority w:val="9"/>
-    <w:semiHidden/>
-    <w:rsid w:val="00920830"/>
+    <w:rsid w:val="00CB13A1"/>
     <w:rPr>
       <w:rFonts w:asciiTheme="majorHAnsi" w:eastAsiaTheme="majorEastAsia" w:hAnsiTheme="majorHAnsi" w:cstheme="majorBidi"/>
       <w:color w:val="2F5496" w:themeColor="accent1" w:themeShade="BF"/>
-      <w:sz w:val="26"/>
+      <w:sz w:val="28"/>
       <w:szCs w:val="26"/>
       <w:lang w:val="en-GB"/>
     </w:rPr>
@@ -1474,7 +2338,6 @@
     <w:basedOn w:val="Carpredefinitoparagrafo"/>
     <w:link w:val="Titolo3"/>
     <w:uiPriority w:val="9"/>
-    <w:semiHidden/>
     <w:rsid w:val="00920830"/>
     <w:rPr>
       <w:rFonts w:asciiTheme="majorHAnsi" w:eastAsiaTheme="majorEastAsia" w:hAnsiTheme="majorHAnsi" w:cstheme="majorBidi"/>
@@ -1798,7 +2661,7 @@
 </file>
 
 <file path=customXml/itemProps1.xml><?xml version="1.0" encoding="utf-8"?>
-<ds:datastoreItem xmlns:ds="http://schemas.openxmlformats.org/officeDocument/2006/customXml" ds:itemID="{A7C196E5-3A8D-47E5-A939-B35CA66F6DE8}">
+<ds:datastoreItem xmlns:ds="http://schemas.openxmlformats.org/officeDocument/2006/customXml" ds:itemID="{638A778F-3884-4682-ACE4-AC0E13E16596}">
   <ds:schemaRefs>
     <ds:schemaRef ds:uri="http://schemas.openxmlformats.org/officeDocument/2006/bibliography"/>
   </ds:schemaRefs>

</xml_diff>